<commit_message>
Update ACT03 link to Github
</commit_message>
<xml_diff>
--- a/M02_Search_and_Sorting_Algorithms/03 Actividad personal/ACT03_Searching.docx
+++ b/M02_Search_and_Sorting_Algorithms/03 Actividad personal/ACT03_Searching.docx
@@ -197,7 +197,6 @@
         <w:t xml:space="preserve">, complete the code necessary so that the </w:t>
       </w:r>
       <w:proofErr w:type="spellStart"/>
-      <w:proofErr w:type="gramStart"/>
       <w:r>
         <w:rPr>
           <w:rFonts w:ascii="Helvetica" w:hAnsi="Helvetica"/>
@@ -209,14 +208,7 @@
         <w:rPr>
           <w:rFonts w:ascii="Helvetica" w:hAnsi="Helvetica"/>
         </w:rPr>
-        <w:t>(</w:t>
-      </w:r>
-      <w:proofErr w:type="gramEnd"/>
-      <w:r>
-        <w:rPr>
-          <w:rFonts w:ascii="Helvetica" w:hAnsi="Helvetica"/>
-        </w:rPr>
-        <w:t>)</w:t>
+        <w:t>()</w:t>
       </w:r>
       <w:r>
         <w:rPr>
@@ -241,6 +233,7 @@
       <w:r>
         <w:rPr>
           <w:rFonts w:ascii="Helvetica" w:hAnsi="Helvetica"/>
+          <w:noProof/>
         </w:rPr>
         <w:drawing>
           <wp:inline distT="0" distB="0" distL="0" distR="0" wp14:anchorId="067CDBA9" wp14:editId="427E6089">
@@ -327,19 +320,7 @@
         <w:rPr>
           <w:rFonts w:ascii="Helvetica" w:hAnsi="Helvetica"/>
         </w:rPr>
-        <w:t>Activity4_P</w:t>
-      </w:r>
-      <w:r>
-        <w:rPr>
-          <w:rFonts w:ascii="Helvetica" w:hAnsi="Helvetica"/>
-        </w:rPr>
-        <w:t>2</w:t>
-      </w:r>
-      <w:r>
-        <w:rPr>
-          <w:rFonts w:ascii="Helvetica" w:hAnsi="Helvetica"/>
-        </w:rPr>
-        <w:t>.java</w:t>
+        <w:t>Activity4_P2.java</w:t>
       </w:r>
       <w:r>
         <w:rPr>
@@ -348,7 +329,6 @@
         <w:t xml:space="preserve">, complete the code in the method </w:t>
       </w:r>
       <w:proofErr w:type="spellStart"/>
-      <w:proofErr w:type="gramStart"/>
       <w:r>
         <w:rPr>
           <w:rFonts w:ascii="Helvetica" w:hAnsi="Helvetica"/>
@@ -360,14 +340,7 @@
         <w:rPr>
           <w:rFonts w:ascii="Helvetica" w:hAnsi="Helvetica"/>
         </w:rPr>
-        <w:t>(</w:t>
-      </w:r>
-      <w:proofErr w:type="gramEnd"/>
-      <w:r>
-        <w:rPr>
-          <w:rFonts w:ascii="Helvetica" w:hAnsi="Helvetica"/>
-        </w:rPr>
-        <w:t>) so that it compares the contents of two different arrays. Remember that arrays are objects, and cannot be compared directly using the equality (==) operator.</w:t>
+        <w:t>() so that it compares the contents of two different arrays. Remember that arrays are objects, and cannot be compared directly using the equality (==) operator.</w:t>
       </w:r>
     </w:p>
     <w:p>
@@ -380,6 +353,7 @@
       <w:r>
         <w:rPr>
           <w:rFonts w:ascii="Helvetica" w:hAnsi="Helvetica"/>
+          <w:noProof/>
         </w:rPr>
         <w:drawing>
           <wp:inline distT="0" distB="0" distL="0" distR="0" wp14:anchorId="01A104B1" wp14:editId="0007019B">
@@ -486,31 +460,7 @@
         <w:rPr>
           <w:rFonts w:ascii="Helvetica" w:hAnsi="Helvetica"/>
         </w:rPr>
-        <w:t xml:space="preserve">Using the Java class </w:t>
-      </w:r>
-      <w:r>
-        <w:rPr>
-          <w:rFonts w:ascii="Helvetica" w:hAnsi="Helvetica"/>
-        </w:rPr>
-        <w:t>Activity4_P</w:t>
-      </w:r>
-      <w:r>
-        <w:rPr>
-          <w:rFonts w:ascii="Helvetica" w:hAnsi="Helvetica"/>
-        </w:rPr>
-        <w:t>3</w:t>
-      </w:r>
-      <w:r>
-        <w:rPr>
-          <w:rFonts w:ascii="Helvetica" w:hAnsi="Helvetica"/>
-        </w:rPr>
-        <w:t>.java</w:t>
-      </w:r>
-      <w:r>
-        <w:rPr>
-          <w:rFonts w:ascii="Helvetica" w:hAnsi="Helvetica"/>
-        </w:rPr>
-        <w:t xml:space="preserve">, complete the code in method </w:t>
+        <w:t xml:space="preserve">Using the Java class Activity4_P3.java, complete the code in method </w:t>
       </w:r>
       <w:proofErr w:type="spellStart"/>
       <w:r>
@@ -567,6 +517,7 @@
       <w:r>
         <w:rPr>
           <w:rFonts w:ascii="Consolas" w:hAnsi="Consolas" w:cs="Consolas"/>
+          <w:noProof/>
           <w:sz w:val="18"/>
           <w:szCs w:val="18"/>
           <w:lang w:val="es-MX"/>
@@ -639,6 +590,7 @@
       <w:r>
         <w:rPr>
           <w:rFonts w:ascii="Helvetica" w:hAnsi="Helvetica"/>
+          <w:noProof/>
         </w:rPr>
         <w:drawing>
           <wp:inline distT="0" distB="0" distL="0" distR="0" wp14:anchorId="7CC41296" wp14:editId="10E536BF">
@@ -742,21 +694,7 @@
         <w:rPr>
           <w:rFonts w:ascii="Helvetica" w:hAnsi="Helvetica"/>
         </w:rPr>
-        <w:t xml:space="preserve">dd 4 test cases on the </w:t>
-      </w:r>
-      <w:proofErr w:type="gramStart"/>
-      <w:r>
-        <w:rPr>
-          <w:rFonts w:ascii="Helvetica" w:hAnsi="Helvetica"/>
-        </w:rPr>
-        <w:t>main(</w:t>
-      </w:r>
-      <w:proofErr w:type="gramEnd"/>
-      <w:r>
-        <w:rPr>
-          <w:rFonts w:ascii="Helvetica" w:hAnsi="Helvetica"/>
-        </w:rPr>
-        <w:t>) method to cover different possible execution scenarios.</w:t>
+        <w:t>dd 4 test cases on the main() method to cover different possible execution scenarios.</w:t>
       </w:r>
       <w:r>
         <w:rPr>

</xml_diff>

<commit_message>
Update Sorting algorithms PPT
</commit_message>
<xml_diff>
--- a/M02_Search_and_Sorting_Algorithms/03 Actividad personal/ACT03_Searching.docx
+++ b/M02_Search_and_Sorting_Algorithms/03 Actividad personal/ACT03_Searching.docx
@@ -188,7 +188,19 @@
         <w:rPr>
           <w:rFonts w:ascii="Helvetica" w:hAnsi="Helvetica"/>
         </w:rPr>
-        <w:t xml:space="preserve"> Activity4_P1.java</w:t>
+        <w:t xml:space="preserve"> Activity</w:t>
+      </w:r>
+      <w:r>
+        <w:rPr>
+          <w:rFonts w:ascii="Helvetica" w:hAnsi="Helvetica"/>
+        </w:rPr>
+        <w:t>3</w:t>
+      </w:r>
+      <w:r>
+        <w:rPr>
+          <w:rFonts w:ascii="Helvetica" w:hAnsi="Helvetica"/>
+        </w:rPr>
+        <w:t>_P1.java</w:t>
       </w:r>
       <w:r>
         <w:rPr>
@@ -197,6 +209,7 @@
         <w:t xml:space="preserve">, complete the code necessary so that the </w:t>
       </w:r>
       <w:proofErr w:type="spellStart"/>
+      <w:proofErr w:type="gramStart"/>
       <w:r>
         <w:rPr>
           <w:rFonts w:ascii="Helvetica" w:hAnsi="Helvetica"/>
@@ -208,7 +221,14 @@
         <w:rPr>
           <w:rFonts w:ascii="Helvetica" w:hAnsi="Helvetica"/>
         </w:rPr>
-        <w:t>()</w:t>
+        <w:t>(</w:t>
+      </w:r>
+      <w:proofErr w:type="gramEnd"/>
+      <w:r>
+        <w:rPr>
+          <w:rFonts w:ascii="Helvetica" w:hAnsi="Helvetica"/>
+        </w:rPr>
+        <w:t>)</w:t>
       </w:r>
       <w:r>
         <w:rPr>
@@ -320,7 +340,19 @@
         <w:rPr>
           <w:rFonts w:ascii="Helvetica" w:hAnsi="Helvetica"/>
         </w:rPr>
-        <w:t>Activity4_P2.java</w:t>
+        <w:t>Activity</w:t>
+      </w:r>
+      <w:r>
+        <w:rPr>
+          <w:rFonts w:ascii="Helvetica" w:hAnsi="Helvetica"/>
+        </w:rPr>
+        <w:t>3</w:t>
+      </w:r>
+      <w:r>
+        <w:rPr>
+          <w:rFonts w:ascii="Helvetica" w:hAnsi="Helvetica"/>
+        </w:rPr>
+        <w:t>_P2.java</w:t>
       </w:r>
       <w:r>
         <w:rPr>
@@ -329,6 +361,7 @@
         <w:t xml:space="preserve">, complete the code in the method </w:t>
       </w:r>
       <w:proofErr w:type="spellStart"/>
+      <w:proofErr w:type="gramStart"/>
       <w:r>
         <w:rPr>
           <w:rFonts w:ascii="Helvetica" w:hAnsi="Helvetica"/>
@@ -340,7 +373,26 @@
         <w:rPr>
           <w:rFonts w:ascii="Helvetica" w:hAnsi="Helvetica"/>
         </w:rPr>
-        <w:t>() so that it compares the contents of two different arrays. Remember that arrays are objects, and cannot be compared directly using the equality (==) operator.</w:t>
+        <w:t>(</w:t>
+      </w:r>
+      <w:proofErr w:type="gramEnd"/>
+      <w:r>
+        <w:rPr>
+          <w:rFonts w:ascii="Helvetica" w:hAnsi="Helvetica"/>
+        </w:rPr>
+        <w:t xml:space="preserve">) so that it compares the contents of two different arrays. Remember that arrays are objects and </w:t>
+      </w:r>
+      <w:r>
+        <w:rPr>
+          <w:rFonts w:ascii="Helvetica" w:hAnsi="Helvetica"/>
+        </w:rPr>
+        <w:t xml:space="preserve">therefore, </w:t>
+      </w:r>
+      <w:r>
+        <w:rPr>
+          <w:rFonts w:ascii="Helvetica" w:hAnsi="Helvetica"/>
+        </w:rPr>
+        <w:t>cannot be compared directly using the equality (==) operator.</w:t>
       </w:r>
     </w:p>
     <w:p>
@@ -460,9 +512,22 @@
         <w:rPr>
           <w:rFonts w:ascii="Helvetica" w:hAnsi="Helvetica"/>
         </w:rPr>
-        <w:t xml:space="preserve">Using the Java class Activity4_P3.java, complete the code in method </w:t>
+        <w:t>Using the Java class Activity</w:t>
+      </w:r>
+      <w:r>
+        <w:rPr>
+          <w:rFonts w:ascii="Helvetica" w:hAnsi="Helvetica"/>
+        </w:rPr>
+        <w:t>3</w:t>
+      </w:r>
+      <w:r>
+        <w:rPr>
+          <w:rFonts w:ascii="Helvetica" w:hAnsi="Helvetica"/>
+        </w:rPr>
+        <w:t xml:space="preserve">_P3.java, complete the code in method </w:t>
       </w:r>
       <w:proofErr w:type="spellStart"/>
+      <w:proofErr w:type="gramStart"/>
       <w:r>
         <w:rPr>
           <w:rFonts w:ascii="Helvetica" w:hAnsi="Helvetica"/>
@@ -474,7 +539,14 @@
         <w:rPr>
           <w:rFonts w:ascii="Helvetica" w:hAnsi="Helvetica"/>
         </w:rPr>
-        <w:t xml:space="preserve">() </w:t>
+        <w:t>(</w:t>
+      </w:r>
+      <w:proofErr w:type="gramEnd"/>
+      <w:r>
+        <w:rPr>
+          <w:rFonts w:ascii="Helvetica" w:hAnsi="Helvetica"/>
+        </w:rPr>
+        <w:t xml:space="preserve">) </w:t>
       </w:r>
       <w:r>
         <w:rPr>
@@ -694,7 +766,21 @@
         <w:rPr>
           <w:rFonts w:ascii="Helvetica" w:hAnsi="Helvetica"/>
         </w:rPr>
-        <w:t>dd 4 test cases on the main() method to cover different possible execution scenarios.</w:t>
+        <w:t xml:space="preserve">dd 4 test cases on the </w:t>
+      </w:r>
+      <w:proofErr w:type="gramStart"/>
+      <w:r>
+        <w:rPr>
+          <w:rFonts w:ascii="Helvetica" w:hAnsi="Helvetica"/>
+        </w:rPr>
+        <w:t>main(</w:t>
+      </w:r>
+      <w:proofErr w:type="gramEnd"/>
+      <w:r>
+        <w:rPr>
+          <w:rFonts w:ascii="Helvetica" w:hAnsi="Helvetica"/>
+        </w:rPr>
+        <w:t>) method to cover different possible execution scenarios.</w:t>
       </w:r>
       <w:r>
         <w:rPr>

</xml_diff>